<commit_message>
update profile See #226.
</commit_message>
<xml_diff>
--- a/xander-profile.docx
+++ b/xander-profile.docx
@@ -501,67 +501,6 @@
               </w:tc>
             </w:tr>
           </w:tbl>
-          <w:p/>
-        </w:tc>
-      </w:tr>
-    </w:tbl>
-    <w:tbl>
-      <w:tblPr>
-        <w:tblW w:type="auto" w:w="0"/>
-        <w:jc w:val="right"/>
-        <w:tblLook w:firstColumn="1" w:firstRow="1" w:lastColumn="0" w:lastRow="0" w:noHBand="0" w:noVBand="1" w:val="04A0"/>
-      </w:tblPr>
-      <w:tblGrid>
-        <w:gridCol w:w="5670"/>
-        <w:gridCol w:w="5670"/>
-      </w:tblGrid>
-      <w:tr>
-        <w:tc>
-          <w:tcPr>
-            <w:tcW w:type="dxa" w:w="5670"/>
-          </w:tcPr>
-          <w:p/>
-          <w:p>
-            <w:pPr>
-              <w:pStyle w:val="Heading4"/>
-            </w:pPr>
-            <w:r>
-              <w:t>Build Status</w:t>
-            </w:r>
-          </w:p>
-        </w:tc>
-        <w:tc>
-          <w:tcPr>
-            <w:tcW w:type="dxa" w:w="5670"/>
-          </w:tcPr>
-          <w:p/>
-        </w:tc>
-      </w:tr>
-      <w:tr>
-        <w:tc>
-          <w:tcPr>
-            <w:tcW w:type="dxa" w:w="5670"/>
-          </w:tcPr>
-          <w:p/>
-        </w:tc>
-        <w:tc>
-          <w:tcPr>
-            <w:tcW w:type="dxa" w:w="5670"/>
-          </w:tcPr>
-          <w:p/>
-        </w:tc>
-      </w:tr>
-      <w:tr>
-        <w:tc>
-          <w:tcPr>
-            <w:tcW w:type="dxa" w:w="5670"/>
-          </w:tcPr>
-          <w:p/>
-        </w:tc>
-        <w:tc>
-          <w:tcPr>
-            <w:tcW w:type="dxa" w:w="5670"/>
-          </w:tcPr>
           <w:p/>
         </w:tc>
       </w:tr>

</xml_diff>

<commit_message>
That'll do. See #226.
</commit_message>
<xml_diff>
--- a/xander-profile.docx
+++ b/xander-profile.docx
@@ -296,7 +296,7 @@
                           <w:spacing w:line="240" w:lineRule="auto" w:after="0"/>
                         </w:pPr>
                         <w:r>
-                          <w:t>Bourne Again SHell</w:t>
+                          <w:t>Bash</w:t>
                         </w:r>
                       </w:p>
                     </w:tc>
@@ -327,7 +327,7 @@
                           <w:spacing w:line="240" w:lineRule="auto" w:after="0"/>
                         </w:pPr>
                         <w:r>
-                          <w:t>Very IMproved Text Editor</w:t>
+                          <w:t>Vim</w:t>
                         </w:r>
                       </w:p>
                     </w:tc>
@@ -566,7 +566,7 @@
                           <w:spacing w:line="240" w:lineRule="auto" w:after="0"/>
                         </w:pPr>
                         <w:r>
-                          <w:t>Agile Development</w:t>
+                          <w:t>Agile</w:t>
                         </w:r>
                       </w:p>
                     </w:tc>
@@ -597,7 +597,7 @@
                           <w:spacing w:line="240" w:lineRule="auto" w:after="0"/>
                         </w:pPr>
                         <w:r>
-                          <w:t>Software Development Life Cycle</w:t>
+                          <w:t>Sdlc</w:t>
                         </w:r>
                       </w:p>
                     </w:tc>
@@ -628,7 +628,7 @@
                           <w:spacing w:line="240" w:lineRule="auto" w:after="0"/>
                         </w:pPr>
                         <w:r>
-                          <w:t>Source Code Management</w:t>
+                          <w:t>Scm</w:t>
                         </w:r>
                       </w:p>
                     </w:tc>
@@ -659,7 +659,7 @@
                           <w:spacing w:line="240" w:lineRule="auto" w:after="0"/>
                         </w:pPr>
                         <w:r>
-                          <w:t>git</w:t>
+                          <w:t>Git</w:t>
                         </w:r>
                       </w:p>
                     </w:tc>
@@ -690,7 +690,7 @@
                           <w:spacing w:line="240" w:lineRule="auto" w:after="0"/>
                         </w:pPr>
                         <w:r>
-                          <w:t>SubVersion</w:t>
+                          <w:t>Svn</w:t>
                         </w:r>
                       </w:p>
                     </w:tc>
@@ -763,7 +763,7 @@
                           <w:spacing w:line="240" w:lineRule="auto" w:after="0"/>
                         </w:pPr>
                         <w:r>
-                          <w:t>RedHat Enterprise Linux</w:t>
+                          <w:t>Redhat</w:t>
                         </w:r>
                       </w:p>
                     </w:tc>
@@ -794,7 +794,7 @@
                           <w:spacing w:line="240" w:lineRule="auto" w:after="0"/>
                         </w:pPr>
                         <w:r>
-                          <w:t>Debian Linux</w:t>
+                          <w:t>Debian</w:t>
                         </w:r>
                       </w:p>
                     </w:tc>
@@ -825,7 +825,7 @@
                           <w:spacing w:line="240" w:lineRule="auto" w:after="0"/>
                         </w:pPr>
                         <w:r>
-                          <w:t>Ubuntu Linux</w:t>
+                          <w:t>Ubuntu</w:t>
                         </w:r>
                       </w:p>
                     </w:tc>
@@ -856,7 +856,7 @@
                           <w:spacing w:line="240" w:lineRule="auto" w:after="0"/>
                         </w:pPr>
                         <w:r>
-                          <w:t>Gentoo Linux</w:t>
+                          <w:t>Gentoo</w:t>
                         </w:r>
                       </w:p>
                     </w:tc>
@@ -991,7 +991,7 @@
                           <w:spacing w:line="240" w:lineRule="auto" w:after="0"/>
                         </w:pPr>
                         <w:r>
-                          <w:t>Personal Home Page</w:t>
+                          <w:t>Php</w:t>
                         </w:r>
                       </w:p>
                     </w:tc>
@@ -1022,7 +1022,7 @@
                           <w:spacing w:line="240" w:lineRule="auto" w:after="0"/>
                         </w:pPr>
                         <w:r>
-                          <w:t>JavaScript</w:t>
+                          <w:t>Javascript</w:t>
                         </w:r>
                       </w:p>
                     </w:tc>
@@ -1095,7 +1095,7 @@
                           <w:spacing w:line="240" w:lineRule="auto" w:after="0"/>
                         </w:pPr>
                         <w:r>
-                          <w:t>PostgreSQL</w:t>
+                          <w:t>Postgresql</w:t>
                         </w:r>
                       </w:p>
                     </w:tc>
@@ -1126,7 +1126,7 @@
                           <w:spacing w:line="240" w:lineRule="auto" w:after="0"/>
                         </w:pPr>
                         <w:r>
-                          <w:t>MySQL</w:t>
+                          <w:t>Mysql</w:t>
                         </w:r>
                       </w:p>
                     </w:tc>
@@ -1157,7 +1157,7 @@
                           <w:spacing w:line="240" w:lineRule="auto" w:after="0"/>
                         </w:pPr>
                         <w:r>
-                          <w:t>MongoDB</w:t>
+                          <w:t>Mongodb</w:t>
                         </w:r>
                       </w:p>
                     </w:tc>

</xml_diff>

<commit_message>
Update experience display. See #226.
</commit_message>
<xml_diff>
--- a/xander-profile.docx
+++ b/xander-profile.docx
@@ -1286,7 +1286,7 @@
               <w:spacing w:line="240" w:lineRule="auto" w:after="0"/>
             </w:pPr>
             <w:r>
-              <w:t>introduction</w:t>
+              <w:t>cfo_at_gahan_corporation</w:t>
             </w:r>
           </w:p>
           <w:p>
@@ -1295,7 +1295,7 @@
               <w:spacing w:line="240" w:lineRule="auto" w:before="0"/>
             </w:pPr>
             <w:r>
-              <w:t>introduction</w:t>
+              <w:t>cfo_at_gahan_corporation</w:t>
             </w:r>
           </w:p>
           <w:p>
@@ -1304,70 +1304,7 @@
               <w:spacing w:line="240" w:lineRule="auto" w:before="0"/>
             </w:pPr>
             <w:r>
-              <w:t>introduction, introduction</w:t>
-            </w:r>
-          </w:p>
-          <w:p>
-            <w:r>
-              <w:drawing>
-                <wp:inline xmlns:a="http://schemas.openxmlformats.org/drawingml/2006/main" xmlns:pic="http://schemas.openxmlformats.org/drawingml/2006/picture">
-                  <wp:extent cx="1728000" cy="1152594"/>
-                  <wp:docPr id="12" name="Picture 12"/>
-                  <wp:cNvGraphicFramePr>
-                    <a:graphicFrameLocks noChangeAspect="1"/>
-                  </wp:cNvGraphicFramePr>
-                  <a:graphic>
-                    <a:graphicData uri="http://schemas.openxmlformats.org/drawingml/2006/picture">
-                      <pic:pic>
-                        <pic:nvPicPr>
-                          <pic:cNvPr id="0" name="10.jpg"/>
-                          <pic:cNvPicPr/>
-                        </pic:nvPicPr>
-                        <pic:blipFill>
-                          <a:blip r:embed="rId20"/>
-                          <a:stretch>
-                            <a:fillRect/>
-                          </a:stretch>
-                        </pic:blipFill>
-                        <pic:spPr>
-                          <a:xfrm>
-                            <a:off x="0" y="0"/>
-                            <a:ext cx="1728000" cy="1152594"/>
-                          </a:xfrm>
-                          <a:prstGeom prst="rect"/>
-                        </pic:spPr>
-                      </pic:pic>
-                    </a:graphicData>
-                  </a:graphic>
-                </wp:inline>
-              </w:drawing>
-            </w:r>
-          </w:p>
-          <w:p>
-            <w:pPr>
-              <w:pStyle w:val="Heading4"/>
-              <w:spacing w:line="240" w:lineRule="auto" w:after="0"/>
-            </w:pPr>
-            <w:r>
-              <w:t>thrive_marketing</w:t>
-            </w:r>
-          </w:p>
-          <w:p>
-            <w:pPr>
-              <w:pStyle w:val="Heading5"/>
-              <w:spacing w:line="240" w:lineRule="auto" w:before="0"/>
-            </w:pPr>
-            <w:r>
-              <w:t>thrive_marketing</w:t>
-            </w:r>
-          </w:p>
-          <w:p>
-            <w:pPr>
-              <w:pStyle w:val="Heading6"/>
-              <w:spacing w:line="240" w:lineRule="auto" w:before="0"/>
-            </w:pPr>
-            <w:r>
-              <w:t>thrive_marketing, thrive_marketing</w:t>
+              <w:t>cfo_at_gahan_corporation, cfo_at_gahan_corporation</w:t>
             </w:r>
           </w:p>
         </w:tc>
@@ -1425,7 +1362,7 @@
               <w:spacing w:line="240" w:lineRule="auto" w:after="0"/>
             </w:pPr>
             <w:r>
-              <w:t>cfo_at_gahan_corporation</w:t>
+              <w:t>abiogenix_incorporated</w:t>
             </w:r>
           </w:p>
           <w:p>
@@ -1434,7 +1371,7 @@
               <w:spacing w:line="240" w:lineRule="auto" w:before="0"/>
             </w:pPr>
             <w:r>
-              <w:t>cfo_at_gahan_corporation</w:t>
+              <w:t>abiogenix_incorporated</w:t>
             </w:r>
           </w:p>
           <w:p>
@@ -1443,7 +1380,7 @@
               <w:spacing w:line="240" w:lineRule="auto" w:before="0"/>
             </w:pPr>
             <w:r>
-              <w:t>cfo_at_gahan_corporation, cfo_at_gahan_corporation</w:t>
+              <w:t>abiogenix_incorporated, abiogenix_incorporated</w:t>
             </w:r>
           </w:p>
         </w:tc>
@@ -1501,7 +1438,7 @@
               <w:spacing w:line="240" w:lineRule="auto" w:after="0"/>
             </w:pPr>
             <w:r>
-              <w:t>abiogenix_incorporated</w:t>
+              <w:t>caa</w:t>
             </w:r>
           </w:p>
           <w:p>
@@ -1510,7 +1447,7 @@
               <w:spacing w:line="240" w:lineRule="auto" w:before="0"/>
             </w:pPr>
             <w:r>
-              <w:t>abiogenix_incorporated</w:t>
+              <w:t>caa</w:t>
             </w:r>
           </w:p>
           <w:p>
@@ -1519,7 +1456,7 @@
               <w:spacing w:line="240" w:lineRule="auto" w:before="0"/>
             </w:pPr>
             <w:r>
-              <w:t>abiogenix_incorporated, abiogenix_incorporated</w:t>
+              <w:t>caa, caa</w:t>
             </w:r>
           </w:p>
         </w:tc>
@@ -1555,82 +1492,6 @@
                         </pic:nvPicPr>
                         <pic:blipFill>
                           <a:blip r:embed="rId14"/>
-                          <a:stretch>
-                            <a:fillRect/>
-                          </a:stretch>
-                        </pic:blipFill>
-                        <pic:spPr>
-                          <a:xfrm>
-                            <a:off x="0" y="0"/>
-                            <a:ext cx="1728000" cy="1152594"/>
-                          </a:xfrm>
-                          <a:prstGeom prst="rect"/>
-                        </pic:spPr>
-                      </pic:pic>
-                    </a:graphicData>
-                  </a:graphic>
-                </wp:inline>
-              </w:drawing>
-            </w:r>
-          </w:p>
-          <w:p>
-            <w:pPr>
-              <w:pStyle w:val="Heading4"/>
-              <w:spacing w:line="240" w:lineRule="auto" w:after="0"/>
-            </w:pPr>
-            <w:r>
-              <w:t>caa</w:t>
-            </w:r>
-          </w:p>
-          <w:p>
-            <w:pPr>
-              <w:pStyle w:val="Heading5"/>
-              <w:spacing w:line="240" w:lineRule="auto" w:before="0"/>
-            </w:pPr>
-            <w:r>
-              <w:t>caa</w:t>
-            </w:r>
-          </w:p>
-          <w:p>
-            <w:pPr>
-              <w:pStyle w:val="Heading6"/>
-              <w:spacing w:line="240" w:lineRule="auto" w:before="0"/>
-            </w:pPr>
-            <w:r>
-              <w:t>caa, caa</w:t>
-            </w:r>
-          </w:p>
-        </w:tc>
-        <w:tc>
-          <w:tcPr>
-            <w:tcW w:type="dxa" w:w="3780"/>
-          </w:tcPr>
-          <w:p>
-            <w:pPr>
-              <w:spacing w:line="0" w:lineRule="auto"/>
-            </w:pPr>
-          </w:p>
-          <w:p>
-            <w:pPr>
-              <w:spacing w:after="0"/>
-            </w:pPr>
-            <w:r>
-              <w:drawing>
-                <wp:inline xmlns:a="http://schemas.openxmlformats.org/drawingml/2006/main" xmlns:pic="http://schemas.openxmlformats.org/drawingml/2006/picture">
-                  <wp:extent cx="1728000" cy="1152594"/>
-                  <wp:docPr id="7" name="Picture 7"/>
-                  <wp:cNvGraphicFramePr>
-                    <a:graphicFrameLocks noChangeAspect="1"/>
-                  </wp:cNvGraphicFramePr>
-                  <a:graphic>
-                    <a:graphicData uri="http://schemas.openxmlformats.org/drawingml/2006/picture">
-                      <pic:pic>
-                        <pic:nvPicPr>
-                          <pic:cNvPr id="0" name="5.jpg"/>
-                          <pic:cNvPicPr/>
-                        </pic:nvPicPr>
-                        <pic:blipFill>
-                          <a:blip r:embed="rId15"/>
                           <a:stretch>
                             <a:fillRect/>
                           </a:stretch>
@@ -1694,7 +1555,7 @@
               <w:drawing>
                 <wp:inline xmlns:a="http://schemas.openxmlformats.org/drawingml/2006/main" xmlns:pic="http://schemas.openxmlformats.org/drawingml/2006/picture">
                   <wp:extent cx="1728000" cy="1152594"/>
-                  <wp:docPr id="8" name="Picture 8"/>
+                  <wp:docPr id="7" name="Picture 7"/>
                   <wp:cNvGraphicFramePr>
                     <a:graphicFrameLocks noChangeAspect="1"/>
                   </wp:cNvGraphicFramePr>
@@ -1702,11 +1563,11 @@
                     <a:graphicData uri="http://schemas.openxmlformats.org/drawingml/2006/picture">
                       <pic:pic>
                         <pic:nvPicPr>
-                          <pic:cNvPr id="0" name="6.jpg"/>
+                          <pic:cNvPr id="0" name="5.jpg"/>
                           <pic:cNvPicPr/>
                         </pic:nvPicPr>
                         <pic:blipFill>
-                          <a:blip r:embed="rId16"/>
+                          <a:blip r:embed="rId15"/>
                           <a:stretch>
                             <a:fillRect/>
                           </a:stretch>
@@ -1753,8 +1614,6 @@
             </w:r>
           </w:p>
         </w:tc>
-      </w:tr>
-      <w:tr>
         <w:tc>
           <w:tcPr>
             <w:tcW w:type="dxa" w:w="3780"/>
@@ -1772,7 +1631,7 @@
               <w:drawing>
                 <wp:inline xmlns:a="http://schemas.openxmlformats.org/drawingml/2006/main" xmlns:pic="http://schemas.openxmlformats.org/drawingml/2006/picture">
                   <wp:extent cx="1728000" cy="1152594"/>
-                  <wp:docPr id="9" name="Picture 9"/>
+                  <wp:docPr id="8" name="Picture 8"/>
                   <wp:cNvGraphicFramePr>
                     <a:graphicFrameLocks noChangeAspect="1"/>
                   </wp:cNvGraphicFramePr>
@@ -1780,11 +1639,11 @@
                     <a:graphicData uri="http://schemas.openxmlformats.org/drawingml/2006/picture">
                       <pic:pic>
                         <pic:nvPicPr>
-                          <pic:cNvPr id="0" name="7.jpg"/>
+                          <pic:cNvPr id="0" name="6.jpg"/>
                           <pic:cNvPicPr/>
                         </pic:nvPicPr>
                         <pic:blipFill>
-                          <a:blip r:embed="rId17"/>
+                          <a:blip r:embed="rId16"/>
                           <a:stretch>
                             <a:fillRect/>
                           </a:stretch>
@@ -1831,6 +1690,8 @@
             </w:r>
           </w:p>
         </w:tc>
+      </w:tr>
+      <w:tr>
         <w:tc>
           <w:tcPr>
             <w:tcW w:type="dxa" w:w="3780"/>
@@ -1848,7 +1709,7 @@
               <w:drawing>
                 <wp:inline xmlns:a="http://schemas.openxmlformats.org/drawingml/2006/main" xmlns:pic="http://schemas.openxmlformats.org/drawingml/2006/picture">
                   <wp:extent cx="1728000" cy="1152594"/>
-                  <wp:docPr id="10" name="Picture 10"/>
+                  <wp:docPr id="9" name="Picture 9"/>
                   <wp:cNvGraphicFramePr>
                     <a:graphicFrameLocks noChangeAspect="1"/>
                   </wp:cNvGraphicFramePr>
@@ -1856,11 +1717,11 @@
                     <a:graphicData uri="http://schemas.openxmlformats.org/drawingml/2006/picture">
                       <pic:pic>
                         <pic:nvPicPr>
-                          <pic:cNvPr id="0" name="8.jpg"/>
+                          <pic:cNvPr id="0" name="7.jpg"/>
                           <pic:cNvPicPr/>
                         </pic:nvPicPr>
                         <pic:blipFill>
-                          <a:blip r:embed="rId18"/>
+                          <a:blip r:embed="rId17"/>
                           <a:stretch>
                             <a:fillRect/>
                           </a:stretch>
@@ -1924,7 +1785,7 @@
               <w:drawing>
                 <wp:inline xmlns:a="http://schemas.openxmlformats.org/drawingml/2006/main" xmlns:pic="http://schemas.openxmlformats.org/drawingml/2006/picture">
                   <wp:extent cx="1728000" cy="1152594"/>
-                  <wp:docPr id="11" name="Picture 11"/>
+                  <wp:docPr id="10" name="Picture 10"/>
                   <wp:cNvGraphicFramePr>
                     <a:graphicFrameLocks noChangeAspect="1"/>
                   </wp:cNvGraphicFramePr>
@@ -1932,11 +1793,11 @@
                     <a:graphicData uri="http://schemas.openxmlformats.org/drawingml/2006/picture">
                       <pic:pic>
                         <pic:nvPicPr>
-                          <pic:cNvPr id="0" name="9.jpg"/>
+                          <pic:cNvPr id="0" name="8.jpg"/>
                           <pic:cNvPicPr/>
                         </pic:nvPicPr>
                         <pic:blipFill>
-                          <a:blip r:embed="rId19"/>
+                          <a:blip r:embed="rId18"/>
                           <a:stretch>
                             <a:fillRect/>
                           </a:stretch>
@@ -1983,59 +1844,83 @@
             </w:r>
           </w:p>
         </w:tc>
-      </w:tr>
-      <w:tr>
         <w:tc>
           <w:tcPr>
             <w:tcW w:type="dxa" w:w="3780"/>
           </w:tcPr>
-          <w:p/>
-        </w:tc>
-        <w:tc>
-          <w:tcPr>
-            <w:tcW w:type="dxa" w:w="3780"/>
-          </w:tcPr>
-          <w:p/>
-        </w:tc>
-        <w:tc>
-          <w:tcPr>
-            <w:tcW w:type="dxa" w:w="3780"/>
-          </w:tcPr>
-          <w:p/>
+          <w:p>
+            <w:pPr>
+              <w:spacing w:line="0" w:lineRule="auto"/>
+            </w:pPr>
+          </w:p>
+          <w:p>
+            <w:pPr>
+              <w:spacing w:after="0"/>
+            </w:pPr>
+            <w:r>
+              <w:drawing>
+                <wp:inline xmlns:a="http://schemas.openxmlformats.org/drawingml/2006/main" xmlns:pic="http://schemas.openxmlformats.org/drawingml/2006/picture">
+                  <wp:extent cx="1728000" cy="1152594"/>
+                  <wp:docPr id="11" name="Picture 11"/>
+                  <wp:cNvGraphicFramePr>
+                    <a:graphicFrameLocks noChangeAspect="1"/>
+                  </wp:cNvGraphicFramePr>
+                  <a:graphic>
+                    <a:graphicData uri="http://schemas.openxmlformats.org/drawingml/2006/picture">
+                      <pic:pic>
+                        <pic:nvPicPr>
+                          <pic:cNvPr id="0" name="9.jpg"/>
+                          <pic:cNvPicPr/>
+                        </pic:nvPicPr>
+                        <pic:blipFill>
+                          <a:blip r:embed="rId19"/>
+                          <a:stretch>
+                            <a:fillRect/>
+                          </a:stretch>
+                        </pic:blipFill>
+                        <pic:spPr>
+                          <a:xfrm>
+                            <a:off x="0" y="0"/>
+                            <a:ext cx="1728000" cy="1152594"/>
+                          </a:xfrm>
+                          <a:prstGeom prst="rect"/>
+                        </pic:spPr>
+                      </pic:pic>
+                    </a:graphicData>
+                  </a:graphic>
+                </wp:inline>
+              </w:drawing>
+            </w:r>
+          </w:p>
+          <w:p>
+            <w:pPr>
+              <w:pStyle w:val="Heading4"/>
+              <w:spacing w:line="240" w:lineRule="auto" w:after="0"/>
+            </w:pPr>
+            <w:r>
+              <w:t>thrive_marketing</w:t>
+            </w:r>
+          </w:p>
+          <w:p>
+            <w:pPr>
+              <w:pStyle w:val="Heading5"/>
+              <w:spacing w:line="240" w:lineRule="auto" w:before="0"/>
+            </w:pPr>
+            <w:r>
+              <w:t>thrive_marketing</w:t>
+            </w:r>
+          </w:p>
+          <w:p>
+            <w:pPr>
+              <w:pStyle w:val="Heading6"/>
+              <w:spacing w:line="240" w:lineRule="auto" w:before="0"/>
+            </w:pPr>
+            <w:r>
+              <w:t>thrive_marketing, thrive_marketing</w:t>
+            </w:r>
+          </w:p>
         </w:tc>
       </w:tr>
-      <w:tr>
-        <w:tc>
-          <w:tcPr>
-            <w:tcW w:type="dxa" w:w="3780"/>
-          </w:tcPr>
-          <w:p/>
-        </w:tc>
-        <w:tc>
-          <w:tcPr>
-            <w:tcW w:type="dxa" w:w="3780"/>
-          </w:tcPr>
-          <w:p/>
-        </w:tc>
-        <w:tc>
-          <w:tcPr>
-            <w:tcW w:type="dxa" w:w="3780"/>
-          </w:tcPr>
-          <w:p/>
-        </w:tc>
-      </w:tr>
-    </w:tbl>
-    <w:tbl>
-      <w:tblPr>
-        <w:tblW w:type="auto" w:w="0"/>
-        <w:jc w:val="center"/>
-        <w:tblLook w:firstColumn="1" w:firstRow="1" w:lastColumn="0" w:lastRow="0" w:noHBand="0" w:noVBand="1" w:val="04A0"/>
-      </w:tblPr>
-      <w:tblGrid>
-        <w:gridCol w:w="3780"/>
-        <w:gridCol w:w="3780"/>
-        <w:gridCol w:w="3780"/>
-      </w:tblGrid>
       <w:tr>
         <w:tc>
           <w:tcPr>
@@ -2082,7 +1967,7 @@
         <w:drawing>
           <wp:inline xmlns:a="http://schemas.openxmlformats.org/drawingml/2006/main" xmlns:pic="http://schemas.openxmlformats.org/drawingml/2006/picture">
             <wp:extent cx="1440000" cy="810000"/>
-            <wp:docPr id="13" name="Picture 13"/>
+            <wp:docPr id="12" name="Picture 12"/>
             <wp:cNvGraphicFramePr>
               <a:graphicFrameLocks noChangeAspect="1"/>
             </wp:cNvGraphicFramePr>
@@ -2094,7 +1979,7 @@
                     <pic:cNvPicPr/>
                   </pic:nvPicPr>
                   <pic:blipFill>
-                    <a:blip r:embed="rId21"/>
+                    <a:blip r:embed="rId20"/>
                     <a:stretch>
                       <a:fillRect/>
                     </a:stretch>

</xml_diff>

<commit_message>
Add projects. See #226.
</commit_message>
<xml_diff>
--- a/xander-profile.docx
+++ b/xander-profile.docx
@@ -1220,6 +1220,14 @@
         <w:t>Experience</w:t>
       </w:r>
     </w:p>
+    <w:p>
+      <w:pPr>
+        <w:spacing w:line="168" w:lineRule="auto"/>
+      </w:pPr>
+      <w:r>
+        <w:t>Counting from the first time I installed linux onto a pc I have been actively doing some kind of programming or computer administration type of effort for more than twenty years.  I have been getting paid for it about fifteen of those years.</w:t>
+      </w:r>
+    </w:p>
     <w:tbl>
       <w:tblPr>
         <w:tblW w:type="auto" w:w="0"/>
@@ -1283,10 +1291,10 @@
           <w:p>
             <w:pPr>
               <w:pStyle w:val="Heading4"/>
-              <w:spacing w:line="240" w:lineRule="auto" w:after="0"/>
+              <w:spacing w:line="216" w:lineRule="auto" w:after="0"/>
             </w:pPr>
             <w:r>
-              <w:t>cfo_at_gahan_corporation</w:t>
+              <w:t>Chief Financial Officer</w:t>
             </w:r>
           </w:p>
           <w:p>
@@ -1295,7 +1303,7 @@
               <w:spacing w:line="240" w:lineRule="auto" w:before="0"/>
             </w:pPr>
             <w:r>
-              <w:t>cfo_at_gahan_corporation</w:t>
+              <w:t>Gahan Corporation</w:t>
             </w:r>
           </w:p>
           <w:p>
@@ -1304,7 +1312,152 @@
               <w:spacing w:line="240" w:lineRule="auto" w:before="0"/>
             </w:pPr>
             <w:r>
-              <w:t>cfo_at_gahan_corporation, cfo_at_gahan_corporation</w:t>
+              <w:t>Los Angeles, California, May 2016 - Present</w:t>
+            </w:r>
+          </w:p>
+          <w:p>
+            <w:pPr>
+              <w:pStyle w:val="ListBullet"/>
+              <w:spacing w:line="216" w:lineRule="auto" w:after="0"/>
+            </w:pPr>
+            <w:r>
+              <w:t>Technology</w:t>
+            </w:r>
+          </w:p>
+          <w:p>
+            <w:pPr>
+              <w:pStyle w:val="ListBullet2"/>
+              <w:spacing w:line="216" w:lineRule="auto" w:after="0"/>
+            </w:pPr>
+            <w:r>
+              <w:t>maintain multiple cloud services</w:t>
+            </w:r>
+          </w:p>
+          <w:p>
+            <w:pPr>
+              <w:pStyle w:val="ListBullet2"/>
+              <w:spacing w:line="216" w:lineRule="auto" w:after="0"/>
+            </w:pPr>
+            <w:r>
+              <w:t>total cost of ownership &lt; $100/mo</w:t>
+            </w:r>
+          </w:p>
+          <w:p>
+            <w:pPr>
+              <w:pStyle w:val="ListBullet2"/>
+              <w:spacing w:line="216" w:lineRule="auto" w:after="0"/>
+            </w:pPr>
+            <w:r>
+              <w:t>pretty good uptime</w:t>
+            </w:r>
+          </w:p>
+          <w:p>
+            <w:pPr>
+              <w:pStyle w:val="ListBullet2"/>
+              <w:spacing w:line="216" w:lineRule="auto" w:after="0"/>
+            </w:pPr>
+            <w:r>
+              <w:t>at least not terrible security</w:t>
+            </w:r>
+          </w:p>
+          <w:p>
+            <w:pPr>
+              <w:pStyle w:val="ListBullet"/>
+              <w:spacing w:line="216" w:lineRule="auto" w:after="0"/>
+            </w:pPr>
+            <w:r>
+              <w:t>Legal</w:t>
+            </w:r>
+          </w:p>
+          <w:p>
+            <w:pPr>
+              <w:pStyle w:val="ListBullet2"/>
+              <w:spacing w:line="216" w:lineRule="auto" w:after="0"/>
+            </w:pPr>
+            <w:r>
+              <w:t>converted from an LLC started May 2016</w:t>
+            </w:r>
+          </w:p>
+          <w:p>
+            <w:pPr>
+              <w:pStyle w:val="ListBullet2"/>
+              <w:spacing w:line="216" w:lineRule="auto" w:after="0"/>
+            </w:pPr>
+            <w:r>
+              <w:t>wrote the filed Articles of Incorporation</w:t>
+            </w:r>
+          </w:p>
+          <w:p>
+            <w:pPr>
+              <w:pStyle w:val="ListBullet2"/>
+              <w:spacing w:line="216" w:lineRule="auto" w:after="0"/>
+            </w:pPr>
+            <w:r>
+              <w:t>also have an author credit on the bylaws</w:t>
+            </w:r>
+          </w:p>
+          <w:p>
+            <w:pPr>
+              <w:pStyle w:val="ListBullet2"/>
+              <w:spacing w:line="216" w:lineRule="auto" w:after="0"/>
+            </w:pPr>
+            <w:r>
+              <w:t>have written every agreement executed by the corporation so far</w:t>
+            </w:r>
+          </w:p>
+          <w:p>
+            <w:pPr>
+              <w:pStyle w:val="ListBullet2"/>
+              <w:spacing w:line="216" w:lineRule="auto" w:after="0"/>
+            </w:pPr>
+            <w:r>
+              <w:t>keep the corporation in good standing with the State of California</w:t>
+              <w:br/>
+            </w:r>
+          </w:p>
+          <w:p>
+            <w:pPr>
+              <w:pStyle w:val="ListBullet"/>
+              <w:spacing w:line="216" w:lineRule="auto" w:after="0"/>
+            </w:pPr>
+            <w:r>
+              <w:t>Finance</w:t>
+            </w:r>
+          </w:p>
+          <w:p>
+            <w:pPr>
+              <w:pStyle w:val="ListBullet2"/>
+              <w:spacing w:line="216" w:lineRule="auto" w:after="0"/>
+            </w:pPr>
+            <w:r>
+              <w:t>aiming at issuing registered stock by 2020</w:t>
+            </w:r>
+          </w:p>
+          <w:p>
+            <w:pPr>
+              <w:pStyle w:val="ListBullet2"/>
+              <w:spacing w:line="216" w:lineRule="auto" w:after="0"/>
+            </w:pPr>
+            <w:r>
+              <w:t>pretty depressing at the moment</w:t>
+            </w:r>
+          </w:p>
+          <w:p>
+            <w:pPr>
+              <w:pStyle w:val="ListBullet2"/>
+              <w:spacing w:line="216" w:lineRule="auto" w:after="0"/>
+            </w:pPr>
+            <w:r>
+              <w:t>maintain books to GAAP standards</w:t>
+            </w:r>
+          </w:p>
+          <w:p>
+            <w:pPr>
+              <w:pStyle w:val="ListBullet2"/>
+              <w:spacing w:line="216" w:lineRule="auto" w:after="0"/>
+            </w:pPr>
+            <w:r>
+              <w:t>keep us up to date with taxes and reporting</w:t>
             </w:r>
           </w:p>
         </w:tc>
@@ -1359,10 +1512,10 @@
           <w:p>
             <w:pPr>
               <w:pStyle w:val="Heading4"/>
-              <w:spacing w:line="240" w:lineRule="auto" w:after="0"/>
+              <w:spacing w:line="216" w:lineRule="auto" w:after="0"/>
             </w:pPr>
             <w:r>
-              <w:t>abiogenix_incorporated</w:t>
+              <w:t>Python Developer / Site Reliability Engineer</w:t>
             </w:r>
           </w:p>
           <w:p>
@@ -1371,7 +1524,7 @@
               <w:spacing w:line="240" w:lineRule="auto" w:before="0"/>
             </w:pPr>
             <w:r>
-              <w:t>abiogenix_incorporated</w:t>
+              <w:t>Abiogenix Incorporated</w:t>
             </w:r>
           </w:p>
           <w:p>
@@ -1380,7 +1533,133 @@
               <w:spacing w:line="240" w:lineRule="auto" w:before="0"/>
             </w:pPr>
             <w:r>
-              <w:t>abiogenix_incorporated, abiogenix_incorporated</w:t>
+              <w:t>Los Angeles, California, August 2014 - May 2017</w:t>
+            </w:r>
+          </w:p>
+          <w:p>
+            <w:pPr>
+              <w:pStyle w:val="ListBullet"/>
+              <w:spacing w:line="216" w:lineRule="auto" w:after="0"/>
+            </w:pPr>
+            <w:r>
+              <w:t>Enterprise Resource Planning</w:t>
+            </w:r>
+          </w:p>
+          <w:p>
+            <w:pPr>
+              <w:pStyle w:val="ListBullet2"/>
+              <w:spacing w:line="216" w:lineRule="auto" w:after="0"/>
+            </w:pPr>
+            <w:r>
+              <w:t>automated deployment and maintenance of the Odoo ERP system</w:t>
+            </w:r>
+          </w:p>
+          <w:p>
+            <w:pPr>
+              <w:pStyle w:val="ListBullet2"/>
+              <w:spacing w:line="216" w:lineRule="auto" w:after="0"/>
+            </w:pPr>
+            <w:r>
+              <w:t>installed Google SSO for better auditing</w:t>
+            </w:r>
+          </w:p>
+          <w:p>
+            <w:pPr>
+              <w:pStyle w:val="ListBullet"/>
+              <w:spacing w:line="216" w:lineRule="auto" w:after="0"/>
+            </w:pPr>
+            <w:r>
+              <w:t>Buy My Ubox Com</w:t>
+            </w:r>
+          </w:p>
+          <w:p>
+            <w:pPr>
+              <w:pStyle w:val="ListBullet2"/>
+              <w:spacing w:line="216" w:lineRule="auto" w:after="0"/>
+            </w:pPr>
+            <w:r>
+              <w:t>designed and implemented the my-ubox.com web store</w:t>
+            </w:r>
+          </w:p>
+          <w:p>
+            <w:pPr>
+              <w:pStyle w:val="ListBullet2"/>
+              <w:spacing w:line="216" w:lineRule="auto" w:after="0"/>
+            </w:pPr>
+            <w:r>
+              <w:t>makes use of the Django web framework</w:t>
+            </w:r>
+          </w:p>
+          <w:p>
+            <w:pPr>
+              <w:pStyle w:val="ListBullet2"/>
+              <w:spacing w:line="216" w:lineRule="auto" w:after="0"/>
+            </w:pPr>
+            <w:r>
+              <w:t>some custom code that integrates the order system with Odoo</w:t>
+            </w:r>
+          </w:p>
+          <w:p>
+            <w:pPr>
+              <w:pStyle w:val="ListBullet"/>
+              <w:spacing w:line="216" w:lineRule="auto" w:after="0"/>
+            </w:pPr>
+            <w:r>
+              <w:t>Atlassian</w:t>
+            </w:r>
+          </w:p>
+          <w:p>
+            <w:pPr>
+              <w:pStyle w:val="ListBullet2"/>
+              <w:spacing w:line="216" w:lineRule="auto" w:after="0"/>
+            </w:pPr>
+            <w:r>
+              <w:t>deployed Atlassian suite to Abiogenix cloud assets</w:t>
+            </w:r>
+          </w:p>
+          <w:p>
+            <w:pPr>
+              <w:pStyle w:val="ListBullet2"/>
+              <w:spacing w:line="216" w:lineRule="auto" w:after="0"/>
+            </w:pPr>
+            <w:r>
+              <w:t>maintain those same tools for uptime and performance</w:t>
+            </w:r>
+          </w:p>
+          <w:p>
+            <w:pPr>
+              <w:pStyle w:val="ListBullet2"/>
+              <w:spacing w:line="216" w:lineRule="auto" w:after="0"/>
+            </w:pPr>
+            <w:r>
+              <w:t>very limited budget</w:t>
+            </w:r>
+          </w:p>
+          <w:p>
+            <w:pPr>
+              <w:pStyle w:val="ListBullet"/>
+              <w:spacing w:line="216" w:lineRule="auto" w:after="0"/>
+            </w:pPr>
+            <w:r>
+              <w:t>Networking</w:t>
+            </w:r>
+          </w:p>
+          <w:p>
+            <w:pPr>
+              <w:pStyle w:val="ListBullet2"/>
+              <w:spacing w:line="216" w:lineRule="auto" w:after="0"/>
+            </w:pPr>
+            <w:r>
+              <w:t>transfered my-ubox.com to Amazon's Route 53 service</w:t>
+            </w:r>
+          </w:p>
+          <w:p>
+            <w:pPr>
+              <w:pStyle w:val="ListBullet2"/>
+              <w:spacing w:line="216" w:lineRule="auto" w:after="0"/>
+            </w:pPr>
+            <w:r>
+              <w:t>transfered abiogenix.com to Amazon's Route 53 service</w:t>
             </w:r>
           </w:p>
         </w:tc>
@@ -1435,10 +1714,10 @@
           <w:p>
             <w:pPr>
               <w:pStyle w:val="Heading4"/>
-              <w:spacing w:line="240" w:lineRule="auto" w:after="0"/>
+              <w:spacing w:line="216" w:lineRule="auto" w:after="0"/>
             </w:pPr>
             <w:r>
-              <w:t>caa</w:t>
+              <w:t>Python Developer / Site Reliability Engineer</w:t>
             </w:r>
           </w:p>
           <w:p>
@@ -1447,7 +1726,7 @@
               <w:spacing w:line="240" w:lineRule="auto" w:before="0"/>
             </w:pPr>
             <w:r>
-              <w:t>caa</w:t>
+              <w:t>Creative Artists Agency</w:t>
             </w:r>
           </w:p>
           <w:p>
@@ -1456,7 +1735,142 @@
               <w:spacing w:line="240" w:lineRule="auto" w:before="0"/>
             </w:pPr>
             <w:r>
-              <w:t>caa, caa</w:t>
+              <w:t>Los Angeles, California, September 2015  -  March 2016 (7 months)</w:t>
+            </w:r>
+          </w:p>
+          <w:p>
+            <w:pPr>
+              <w:pStyle w:val="ListBullet"/>
+              <w:spacing w:line="216" w:lineRule="auto" w:after="0"/>
+            </w:pPr>
+            <w:r>
+              <w:t>Jupyterhub</w:t>
+            </w:r>
+          </w:p>
+          <w:p>
+            <w:pPr>
+              <w:pStyle w:val="ListBullet2"/>
+              <w:spacing w:line="216" w:lineRule="auto" w:after="0"/>
+            </w:pPr>
+            <w:r>
+              <w:t>automated deployment of JupyterHub with Ansible</w:t>
+            </w:r>
+          </w:p>
+          <w:p>
+            <w:pPr>
+              <w:pStyle w:val="ListBullet2"/>
+              <w:spacing w:line="216" w:lineRule="auto" w:after="0"/>
+            </w:pPr>
+            <w:r>
+              <w:t>instructed analysts on the use of Python and JupyterHub</w:t>
+            </w:r>
+          </w:p>
+          <w:p>
+            <w:pPr>
+              <w:pStyle w:val="ListBullet2"/>
+              <w:spacing w:line="216" w:lineRule="auto" w:after="0"/>
+            </w:pPr>
+            <w:r>
+              <w:t>enabled the quants to transfer data from Excel to WorkDay</w:t>
+            </w:r>
+          </w:p>
+          <w:p>
+            <w:pPr>
+              <w:pStyle w:val="ListBullet"/>
+              <w:spacing w:line="216" w:lineRule="auto" w:after="0"/>
+            </w:pPr>
+            <w:r>
+              <w:t>Ansible Tower</w:t>
+            </w:r>
+          </w:p>
+          <w:p>
+            <w:pPr>
+              <w:pStyle w:val="ListBullet2"/>
+              <w:spacing w:line="216" w:lineRule="auto" w:after="0"/>
+            </w:pPr>
+            <w:r>
+              <w:t>refactored existing Ansible playbooks for improved security</w:t>
+            </w:r>
+          </w:p>
+          <w:p>
+            <w:pPr>
+              <w:pStyle w:val="ListBullet2"/>
+              <w:spacing w:line="216" w:lineRule="auto" w:after="0"/>
+            </w:pPr>
+            <w:r>
+              <w:t>implemented best practices in all Ansible playbooks</w:t>
+            </w:r>
+          </w:p>
+          <w:p>
+            <w:pPr>
+              <w:pStyle w:val="ListBullet2"/>
+              <w:spacing w:line="216" w:lineRule="auto" w:after="0"/>
+            </w:pPr>
+            <w:r>
+              <w:t>managed more than one upgrade of Ansible Tower server</w:t>
+            </w:r>
+          </w:p>
+          <w:p>
+            <w:pPr>
+              <w:pStyle w:val="ListBullet2"/>
+              <w:spacing w:line="216" w:lineRule="auto" w:after="0"/>
+            </w:pPr>
+            <w:r>
+              <w:t>enabled logging and monitoring with New Relic and Splunk</w:t>
+            </w:r>
+          </w:p>
+          <w:p>
+            <w:pPr>
+              <w:pStyle w:val="ListBullet"/>
+              <w:spacing w:line="216" w:lineRule="auto" w:after="0"/>
+            </w:pPr>
+            <w:r>
+              <w:t>Continuous Integration</w:t>
+            </w:r>
+          </w:p>
+          <w:p>
+            <w:pPr>
+              <w:pStyle w:val="ListBullet2"/>
+              <w:spacing w:line="216" w:lineRule="auto" w:after="0"/>
+            </w:pPr>
+            <w:r>
+              <w:t>project was a year late on delivery upon my assignment</w:t>
+            </w:r>
+          </w:p>
+          <w:p>
+            <w:pPr>
+              <w:pStyle w:val="ListBullet2"/>
+              <w:spacing w:line="216" w:lineRule="auto" w:after="0"/>
+            </w:pPr>
+            <w:r>
+              <w:t>walked into an unfamiliar stack and uncooperative team</w:t>
+            </w:r>
+          </w:p>
+          <w:p>
+            <w:pPr>
+              <w:pStyle w:val="ListBullet2"/>
+              <w:spacing w:line="216" w:lineRule="auto" w:after="0"/>
+            </w:pPr>
+            <w:r>
+              <w:t>within one quarter the project was delivering new features daily</w:t>
+            </w:r>
+          </w:p>
+          <w:p>
+            <w:pPr>
+              <w:pStyle w:val="ListBullet2"/>
+              <w:spacing w:line="216" w:lineRule="auto" w:after="0"/>
+            </w:pPr>
+            <w:r>
+              <w:t>enabled Behave testing and eliminated failures due to process</w:t>
+            </w:r>
+          </w:p>
+          <w:p>
+            <w:pPr>
+              <w:pStyle w:val="ListBullet2"/>
+              <w:spacing w:line="216" w:lineRule="auto" w:after="0"/>
+            </w:pPr>
+            <w:r>
+              <w:t>used Ansible Tower and Jenkins server for deployment</w:t>
             </w:r>
           </w:p>
         </w:tc>
@@ -1513,10 +1927,10 @@
           <w:p>
             <w:pPr>
               <w:pStyle w:val="Heading4"/>
-              <w:spacing w:line="240" w:lineRule="auto" w:after="0"/>
+              <w:spacing w:line="216" w:lineRule="auto" w:after="0"/>
             </w:pPr>
             <w:r>
-              <w:t>build_manager_toyota_motor_sales</w:t>
+              <w:t>Build Manager</w:t>
             </w:r>
           </w:p>
           <w:p>
@@ -1525,7 +1939,7 @@
               <w:spacing w:line="240" w:lineRule="auto" w:before="0"/>
             </w:pPr>
             <w:r>
-              <w:t>build_manager_toyota_motor_sales</w:t>
+              <w:t>Toyota Motor Sales</w:t>
             </w:r>
           </w:p>
           <w:p>
@@ -1534,7 +1948,97 @@
               <w:spacing w:line="240" w:lineRule="auto" w:before="0"/>
             </w:pPr>
             <w:r>
-              <w:t>build_manager_toyota_motor_sales, build_manager_toyota_motor_sales</w:t>
+              <w:t>Los Angeles, California, April 2015  -  July 2015 (4 months)</w:t>
+            </w:r>
+          </w:p>
+          <w:p>
+            <w:pPr>
+              <w:pStyle w:val="ListBullet"/>
+              <w:spacing w:line="216" w:lineRule="auto" w:after="0"/>
+            </w:pPr>
+            <w:r>
+              <w:t>Atlassian</w:t>
+            </w:r>
+          </w:p>
+          <w:p>
+            <w:pPr>
+              <w:pStyle w:val="ListBullet2"/>
+              <w:spacing w:line="216" w:lineRule="auto" w:after="0"/>
+            </w:pPr>
+            <w:r>
+              <w:t>maintained project git repository</w:t>
+            </w:r>
+          </w:p>
+          <w:p>
+            <w:pPr>
+              <w:pStyle w:val="ListBullet2"/>
+              <w:spacing w:line="216" w:lineRule="auto" w:after="0"/>
+            </w:pPr>
+            <w:r>
+              <w:t>managed branches, pull requests, and releases</w:t>
+            </w:r>
+          </w:p>
+          <w:p>
+            <w:pPr>
+              <w:pStyle w:val="ListBullet2"/>
+              <w:spacing w:line="216" w:lineRule="auto" w:after="0"/>
+            </w:pPr>
+            <w:r>
+              <w:t>trained 22 developers on git flow branching model</w:t>
+            </w:r>
+          </w:p>
+          <w:p>
+            <w:pPr>
+              <w:pStyle w:val="ListBullet2"/>
+              <w:spacing w:line="216" w:lineRule="auto" w:after="0"/>
+            </w:pPr>
+            <w:r>
+              <w:t>created process for documentation of development</w:t>
+            </w:r>
+          </w:p>
+          <w:p>
+            <w:pPr>
+              <w:pStyle w:val="ListBullet2"/>
+              <w:spacing w:line="216" w:lineRule="auto" w:after="0"/>
+            </w:pPr>
+            <w:r>
+              <w:t>guided developers in resolution of merge conflicts</w:t>
+            </w:r>
+          </w:p>
+          <w:p>
+            <w:pPr>
+              <w:pStyle w:val="ListBullet"/>
+              <w:spacing w:line="216" w:lineRule="auto" w:after="0"/>
+            </w:pPr>
+            <w:r>
+              <w:t>Continuous Delivery</w:t>
+            </w:r>
+          </w:p>
+          <w:p>
+            <w:pPr>
+              <w:pStyle w:val="ListBullet2"/>
+              <w:spacing w:line="216" w:lineRule="auto" w:after="0"/>
+            </w:pPr>
+            <w:r>
+              <w:t>deployed spark and hadoop cluster for distributed processing</w:t>
+            </w:r>
+          </w:p>
+          <w:p>
+            <w:pPr>
+              <w:pStyle w:val="ListBullet2"/>
+              <w:spacing w:line="216" w:lineRule="auto" w:after="0"/>
+            </w:pPr>
+            <w:r>
+              <w:t>automated builds of all projects within the git repository</w:t>
+            </w:r>
+          </w:p>
+          <w:p>
+            <w:pPr>
+              <w:pStyle w:val="ListBullet2"/>
+              <w:spacing w:line="216" w:lineRule="auto" w:after="0"/>
+            </w:pPr>
+            <w:r>
+              <w:t>dployed and administered Jenkins server with Ansible</w:t>
             </w:r>
           </w:p>
         </w:tc>
@@ -1589,10 +2093,10 @@
           <w:p>
             <w:pPr>
               <w:pStyle w:val="Heading4"/>
-              <w:spacing w:line="240" w:lineRule="auto" w:after="0"/>
+              <w:spacing w:line="216" w:lineRule="auto" w:after="0"/>
             </w:pPr>
             <w:r>
-              <w:t>cloud_architect_toyota_motor_sales</w:t>
+              <w:t>Site Reliability Engineer</w:t>
             </w:r>
           </w:p>
           <w:p>
@@ -1601,7 +2105,7 @@
               <w:spacing w:line="240" w:lineRule="auto" w:before="0"/>
             </w:pPr>
             <w:r>
-              <w:t>cloud_architect_toyota_motor_sales</w:t>
+              <w:t>Toyota Motor Sales</w:t>
             </w:r>
           </w:p>
           <w:p>
@@ -1610,7 +2114,79 @@
               <w:spacing w:line="240" w:lineRule="auto" w:before="0"/>
             </w:pPr>
             <w:r>
-              <w:t>cloud_architect_toyota_motor_sales, cloud_architect_toyota_motor_sales</w:t>
+              <w:t>Los Angeles, California, January 2015  -  July 2015 (7 months)</w:t>
+            </w:r>
+          </w:p>
+          <w:p>
+            <w:pPr>
+              <w:pStyle w:val="ListBullet"/>
+              <w:spacing w:line="216" w:lineRule="auto" w:after="0"/>
+            </w:pPr>
+            <w:r>
+              <w:t>Ansible</w:t>
+            </w:r>
+          </w:p>
+          <w:p>
+            <w:pPr>
+              <w:pStyle w:val="ListBullet2"/>
+              <w:spacing w:line="216" w:lineRule="auto" w:after="0"/>
+            </w:pPr>
+            <w:r>
+              <w:t>reduced deployment time by a factor of 15 with Ansible</w:t>
+            </w:r>
+          </w:p>
+          <w:p>
+            <w:pPr>
+              <w:pStyle w:val="ListBullet2"/>
+              <w:spacing w:line="216" w:lineRule="auto" w:after="0"/>
+            </w:pPr>
+            <w:r>
+              <w:t>automated deployment of all resources required by project</w:t>
+            </w:r>
+          </w:p>
+          <w:p>
+            <w:pPr>
+              <w:pStyle w:val="ListBullet2"/>
+              <w:spacing w:line="216" w:lineRule="auto" w:after="0"/>
+            </w:pPr>
+            <w:r>
+              <w:t>managed Red Hat Enterprise Linux 7 servers</w:t>
+            </w:r>
+          </w:p>
+          <w:p>
+            <w:pPr>
+              <w:pStyle w:val="ListBullet"/>
+              <w:spacing w:line="216" w:lineRule="auto" w:after="0"/>
+            </w:pPr>
+            <w:r>
+              <w:t>Amazon Web Services</w:t>
+            </w:r>
+          </w:p>
+          <w:p>
+            <w:pPr>
+              <w:pStyle w:val="ListBullet2"/>
+              <w:spacing w:line="216" w:lineRule="auto" w:after="0"/>
+            </w:pPr>
+            <w:r>
+              <w:t>configured and deployed all infrastructure</w:t>
+            </w:r>
+          </w:p>
+          <w:p>
+            <w:pPr>
+              <w:pStyle w:val="ListBullet2"/>
+              <w:spacing w:line="216" w:lineRule="auto" w:after="0"/>
+            </w:pPr>
+            <w:r>
+              <w:t>administered same</w:t>
+            </w:r>
+          </w:p>
+          <w:p>
+            <w:pPr>
+              <w:pStyle w:val="ListBullet2"/>
+              <w:spacing w:line="216" w:lineRule="auto" w:after="0"/>
+            </w:pPr>
+            <w:r>
+              <w:t>managed budget for aws monthly spend</w:t>
             </w:r>
           </w:p>
         </w:tc>
@@ -1665,10 +2241,10 @@
           <w:p>
             <w:pPr>
               <w:pStyle w:val="Heading4"/>
-              <w:spacing w:line="240" w:lineRule="auto" w:after="0"/>
+              <w:spacing w:line="216" w:lineRule="auto" w:after="0"/>
             </w:pPr>
             <w:r>
-              <w:t>lead_python_developer_toyota_motor_sales</w:t>
+              <w:t>Lead Python Developer</w:t>
             </w:r>
           </w:p>
           <w:p>
@@ -1677,7 +2253,7 @@
               <w:spacing w:line="240" w:lineRule="auto" w:before="0"/>
             </w:pPr>
             <w:r>
-              <w:t>lead_python_developer_toyota_motor_sales</w:t>
+              <w:t>Toyota Motor Sales</w:t>
             </w:r>
           </w:p>
           <w:p>
@@ -1686,7 +2262,106 @@
               <w:spacing w:line="240" w:lineRule="auto" w:before="0"/>
             </w:pPr>
             <w:r>
-              <w:t>lead_python_developer_toyota_motor_sales, lead_python_developer_toyota_motor_sales</w:t>
+              <w:t>Los Angeles, California, December 2014  -  July 2015 (8 months)</w:t>
+            </w:r>
+          </w:p>
+          <w:p>
+            <w:pPr>
+              <w:pStyle w:val="ListBullet"/>
+              <w:spacing w:line="216" w:lineRule="auto" w:after="0"/>
+            </w:pPr>
+            <w:r>
+              <w:t>Training</w:t>
+            </w:r>
+          </w:p>
+          <w:p>
+            <w:pPr>
+              <w:pStyle w:val="ListBullet2"/>
+              <w:spacing w:line="216" w:lineRule="auto" w:after="0"/>
+            </w:pPr>
+            <w:r>
+              <w:t>wrote Python style guide</w:t>
+            </w:r>
+          </w:p>
+          <w:p>
+            <w:pPr>
+              <w:pStyle w:val="ListBullet2"/>
+              <w:spacing w:line="216" w:lineRule="auto" w:after="0"/>
+            </w:pPr>
+            <w:r>
+              <w:t>implemented smart commits for JIRA issues</w:t>
+            </w:r>
+          </w:p>
+          <w:p>
+            <w:pPr>
+              <w:pStyle w:val="ListBullet2"/>
+              <w:spacing w:line="216" w:lineRule="auto" w:after="0"/>
+            </w:pPr>
+            <w:r>
+              <w:t>trained offshore developers in the use of gitflow</w:t>
+            </w:r>
+          </w:p>
+          <w:p>
+            <w:pPr>
+              <w:pStyle w:val="ListBullet"/>
+              <w:spacing w:line="216" w:lineRule="auto" w:after="0"/>
+            </w:pPr>
+            <w:r>
+              <w:t>Scraping</w:t>
+            </w:r>
+          </w:p>
+          <w:p>
+            <w:pPr>
+              <w:pStyle w:val="ListBullet2"/>
+              <w:spacing w:line="216" w:lineRule="auto" w:after="0"/>
+            </w:pPr>
+            <w:r>
+              <w:t>used Python, Scrapy, MongoDB, and BASH for project</w:t>
+            </w:r>
+          </w:p>
+          <w:p>
+            <w:pPr>
+              <w:pStyle w:val="ListBullet2"/>
+              <w:spacing w:line="216" w:lineRule="auto" w:after="0"/>
+            </w:pPr>
+            <w:r>
+              <w:t>scraped web for information relevant to project</w:t>
+            </w:r>
+          </w:p>
+          <w:p>
+            <w:pPr>
+              <w:pStyle w:val="ListBullet2"/>
+              <w:spacing w:line="216" w:lineRule="auto" w:after="0"/>
+            </w:pPr>
+            <w:r>
+              <w:t>identified and removed redundancies within the project</w:t>
+            </w:r>
+          </w:p>
+          <w:p>
+            <w:pPr>
+              <w:pStyle w:val="ListBullet2"/>
+              <w:spacing w:line="216" w:lineRule="auto" w:after="0"/>
+            </w:pPr>
+            <w:r>
+              <w:t>ran daily scrum meetings and maintained a storyboard</w:t>
+            </w:r>
+          </w:p>
+          <w:p>
+            <w:pPr>
+              <w:pStyle w:val="ListBullet"/>
+              <w:spacing w:line="216" w:lineRule="auto" w:after="0"/>
+            </w:pPr>
+            <w:r>
+              <w:t>Proposal</w:t>
+            </w:r>
+          </w:p>
+          <w:p>
+            <w:pPr>
+              <w:pStyle w:val="ListBullet2"/>
+              <w:spacing w:line="216" w:lineRule="auto" w:after="0"/>
+            </w:pPr>
+            <w:r>
+              <w:t>authored A3 to streamline build process</w:t>
             </w:r>
           </w:p>
         </w:tc>
@@ -1743,10 +2418,10 @@
           <w:p>
             <w:pPr>
               <w:pStyle w:val="Heading4"/>
-              <w:spacing w:line="240" w:lineRule="auto" w:after="0"/>
+              <w:spacing w:line="216" w:lineRule="auto" w:after="0"/>
             </w:pPr>
             <w:r>
-              <w:t>chief_technical_officer_mintspare</w:t>
+              <w:t>Chief Technical Officer</w:t>
             </w:r>
           </w:p>
           <w:p>
@@ -1755,7 +2430,7 @@
               <w:spacing w:line="240" w:lineRule="auto" w:before="0"/>
             </w:pPr>
             <w:r>
-              <w:t>chief_technical_officer_mintspare</w:t>
+              <w:t>Mintspare Incorporated</w:t>
             </w:r>
           </w:p>
           <w:p>
@@ -1764,7 +2439,88 @@
               <w:spacing w:line="240" w:lineRule="auto" w:before="0"/>
             </w:pPr>
             <w:r>
-              <w:t>chief_technical_officer_mintspare, chief_technical_officer_mintspare</w:t>
+              <w:t>Alameda, California, February 2014  -  January 2015 (1 year)</w:t>
+            </w:r>
+          </w:p>
+          <w:p>
+            <w:pPr>
+              <w:pStyle w:val="ListBullet"/>
+              <w:spacing w:line="216" w:lineRule="auto" w:after="0"/>
+            </w:pPr>
+            <w:r>
+              <w:t>Webmaster</w:t>
+            </w:r>
+          </w:p>
+          <w:p>
+            <w:pPr>
+              <w:pStyle w:val="ListBullet2"/>
+              <w:spacing w:line="216" w:lineRule="auto" w:after="0"/>
+            </w:pPr>
+            <w:r>
+              <w:t>developmed all Mintspare websites</w:t>
+            </w:r>
+          </w:p>
+          <w:p>
+            <w:pPr>
+              <w:pStyle w:val="ListBullet2"/>
+              <w:spacing w:line="216" w:lineRule="auto" w:after="0"/>
+            </w:pPr>
+            <w:r>
+              <w:t>used CakePHP as well as jQuery</w:t>
+            </w:r>
+          </w:p>
+          <w:p>
+            <w:pPr>
+              <w:pStyle w:val="ListBullet"/>
+              <w:spacing w:line="216" w:lineRule="auto" w:after="0"/>
+            </w:pPr>
+            <w:r>
+              <w:t>Systems Administrator</w:t>
+            </w:r>
+          </w:p>
+          <w:p>
+            <w:pPr>
+              <w:pStyle w:val="ListBullet2"/>
+              <w:spacing w:line="216" w:lineRule="auto" w:after="0"/>
+            </w:pPr>
+            <w:r>
+              <w:t>administrated Mintspare databases</w:t>
+            </w:r>
+          </w:p>
+          <w:p>
+            <w:pPr>
+              <w:pStyle w:val="ListBullet2"/>
+              <w:spacing w:line="216" w:lineRule="auto" w:after="0"/>
+            </w:pPr>
+            <w:r>
+              <w:t>prevented data loss and developed schemas</w:t>
+            </w:r>
+          </w:p>
+          <w:p>
+            <w:pPr>
+              <w:pStyle w:val="ListBullet2"/>
+              <w:spacing w:line="216" w:lineRule="auto" w:after="0"/>
+            </w:pPr>
+            <w:r>
+              <w:t>responsible for all Mintspare IT infrastructure</w:t>
+            </w:r>
+          </w:p>
+          <w:p>
+            <w:pPr>
+              <w:pStyle w:val="ListBullet2"/>
+              <w:spacing w:line="216" w:lineRule="auto" w:after="0"/>
+            </w:pPr>
+            <w:r>
+              <w:t>used Ansible to automate infrastructure deployment</w:t>
+            </w:r>
+          </w:p>
+          <w:p>
+            <w:pPr>
+              <w:pStyle w:val="ListBullet2"/>
+              <w:spacing w:line="216" w:lineRule="auto" w:after="0"/>
+            </w:pPr>
+            <w:r>
+              <w:t>managed load balancing using HAProxy</w:t>
             </w:r>
           </w:p>
         </w:tc>
@@ -1819,10 +2575,10 @@
           <w:p>
             <w:pPr>
               <w:pStyle w:val="Heading4"/>
-              <w:spacing w:line="240" w:lineRule="auto" w:after="0"/>
+              <w:spacing w:line="216" w:lineRule="auto" w:after="0"/>
             </w:pPr>
             <w:r>
-              <w:t>vs_media</w:t>
+              <w:t>PHP Developer / Analyst</w:t>
             </w:r>
           </w:p>
           <w:p>
@@ -1831,7 +2587,7 @@
               <w:spacing w:line="240" w:lineRule="auto" w:before="0"/>
             </w:pPr>
             <w:r>
-              <w:t>vs_media</w:t>
+              <w:t>VS Media</w:t>
             </w:r>
           </w:p>
           <w:p>
@@ -1840,7 +2596,79 @@
               <w:spacing w:line="240" w:lineRule="auto" w:before="0"/>
             </w:pPr>
             <w:r>
-              <w:t>vs_media, vs_media</w:t>
+              <w:t>Los Angeles, California, August 2013  -  December 2013 (5 months)</w:t>
+            </w:r>
+          </w:p>
+          <w:p>
+            <w:pPr>
+              <w:pStyle w:val="ListBullet"/>
+              <w:spacing w:line="216" w:lineRule="auto" w:after="0"/>
+            </w:pPr>
+            <w:r>
+              <w:t>Analyst</w:t>
+            </w:r>
+          </w:p>
+          <w:p>
+            <w:pPr>
+              <w:pStyle w:val="ListBullet2"/>
+              <w:spacing w:line="216" w:lineRule="auto" w:after="0"/>
+            </w:pPr>
+            <w:r>
+              <w:t>collected and analyzed data on email marketing</w:t>
+            </w:r>
+          </w:p>
+          <w:p>
+            <w:pPr>
+              <w:pStyle w:val="ListBullet2"/>
+              <w:spacing w:line="216" w:lineRule="auto" w:after="0"/>
+            </w:pPr>
+            <w:r>
+              <w:t>improved performance of email servers and content</w:t>
+            </w:r>
+          </w:p>
+          <w:p>
+            <w:pPr>
+              <w:pStyle w:val="ListBullet2"/>
+              <w:spacing w:line="216" w:lineRule="auto" w:after="0"/>
+            </w:pPr>
+            <w:r>
+              <w:t>documented control flow of complex scripts</w:t>
+            </w:r>
+          </w:p>
+          <w:p>
+            <w:pPr>
+              <w:pStyle w:val="ListBullet2"/>
+              <w:spacing w:line="216" w:lineRule="auto" w:after="0"/>
+            </w:pPr>
+            <w:r>
+              <w:t>sent roughly 150,000 emails a day</w:t>
+            </w:r>
+          </w:p>
+          <w:p>
+            <w:pPr>
+              <w:pStyle w:val="ListBullet"/>
+              <w:spacing w:line="216" w:lineRule="auto" w:after="0"/>
+            </w:pPr>
+            <w:r>
+              <w:t>Email Administrator</w:t>
+            </w:r>
+          </w:p>
+          <w:p>
+            <w:pPr>
+              <w:pStyle w:val="ListBullet2"/>
+              <w:spacing w:line="216" w:lineRule="auto" w:after="0"/>
+            </w:pPr>
+            <w:r>
+              <w:t>implemented new elements of the email system</w:t>
+            </w:r>
+          </w:p>
+          <w:p>
+            <w:pPr>
+              <w:pStyle w:val="ListBullet2"/>
+              <w:spacing w:line="216" w:lineRule="auto" w:after="0"/>
+            </w:pPr>
+            <w:r>
+              <w:t>created such as a centralized template store</w:t>
             </w:r>
           </w:p>
         </w:tc>
@@ -1895,10 +2723,10 @@
           <w:p>
             <w:pPr>
               <w:pStyle w:val="Heading4"/>
-              <w:spacing w:line="240" w:lineRule="auto" w:after="0"/>
+              <w:spacing w:line="216" w:lineRule="auto" w:after="0"/>
             </w:pPr>
             <w:r>
-              <w:t>thrive_marketing</w:t>
+              <w:t>PHP Developer / Systems Administrator</w:t>
             </w:r>
           </w:p>
           <w:p>
@@ -1907,7 +2735,7 @@
               <w:spacing w:line="240" w:lineRule="auto" w:before="0"/>
             </w:pPr>
             <w:r>
-              <w:t>thrive_marketing</w:t>
+              <w:t>Thrive Marketing</w:t>
             </w:r>
           </w:p>
           <w:p>
@@ -1916,7 +2744,115 @@
               <w:spacing w:line="240" w:lineRule="auto" w:before="0"/>
             </w:pPr>
             <w:r>
-              <w:t>thrive_marketing, thrive_marketing</w:t>
+              <w:t>Nashville, Tennessee, April 2013  -  July 2013 (4 months)</w:t>
+            </w:r>
+          </w:p>
+          <w:p>
+            <w:pPr>
+              <w:pStyle w:val="ListBullet"/>
+              <w:spacing w:line="216" w:lineRule="auto" w:after="0"/>
+            </w:pPr>
+            <w:r>
+              <w:t>Systems Administrator</w:t>
+            </w:r>
+          </w:p>
+          <w:p>
+            <w:pPr>
+              <w:pStyle w:val="ListBullet2"/>
+              <w:spacing w:line="216" w:lineRule="auto" w:after="0"/>
+            </w:pPr>
+            <w:r>
+              <w:t>installed and configured several different Linux servers</w:t>
+            </w:r>
+          </w:p>
+          <w:p>
+            <w:pPr>
+              <w:pStyle w:val="ListBullet2"/>
+              <w:spacing w:line="216" w:lineRule="auto" w:after="0"/>
+            </w:pPr>
+            <w:r>
+              <w:t>used distributions such as Ubuntu, CentOS, and Gentoo</w:t>
+            </w:r>
+          </w:p>
+          <w:p>
+            <w:pPr>
+              <w:pStyle w:val="ListBullet2"/>
+              <w:spacing w:line="216" w:lineRule="auto" w:after="0"/>
+            </w:pPr>
+            <w:r>
+              <w:t>also maintained a number of Windows 7 workstations</w:t>
+            </w:r>
+          </w:p>
+          <w:p>
+            <w:pPr>
+              <w:pStyle w:val="ListBullet"/>
+              <w:spacing w:line="216" w:lineRule="auto" w:after="0"/>
+            </w:pPr>
+            <w:r>
+              <w:t>Web Developer</w:t>
+            </w:r>
+          </w:p>
+          <w:p>
+            <w:pPr>
+              <w:pStyle w:val="ListBullet2"/>
+              <w:spacing w:line="216" w:lineRule="auto" w:after="0"/>
+            </w:pPr>
+            <w:r>
+              <w:t>developed internal products for sales operations</w:t>
+            </w:r>
+          </w:p>
+          <w:p>
+            <w:pPr>
+              <w:pStyle w:val="ListBullet2"/>
+              <w:spacing w:line="216" w:lineRule="auto" w:after="0"/>
+            </w:pPr>
+            <w:r>
+              <w:t>made use of PHP, JavaScript, jQuery, JSON, REST, and SOAP</w:t>
+            </w:r>
+          </w:p>
+          <w:p>
+            <w:pPr>
+              <w:pStyle w:val="ListBullet2"/>
+              <w:spacing w:line="216" w:lineRule="auto" w:after="0"/>
+            </w:pPr>
+            <w:r>
+              <w:t>created data models for two internal software projects</w:t>
+            </w:r>
+          </w:p>
+          <w:p>
+            <w:pPr>
+              <w:pStyle w:val="ListBullet2"/>
+              <w:spacing w:line="216" w:lineRule="auto" w:after="0"/>
+            </w:pPr>
+            <w:r>
+              <w:t>documented existing and new code</w:t>
+            </w:r>
+          </w:p>
+          <w:p>
+            <w:pPr>
+              <w:pStyle w:val="ListBullet"/>
+              <w:spacing w:line="216" w:lineRule="auto" w:after="0"/>
+            </w:pPr>
+            <w:r>
+              <w:t>Source Code Management</w:t>
+            </w:r>
+          </w:p>
+          <w:p>
+            <w:pPr>
+              <w:pStyle w:val="ListBullet2"/>
+              <w:spacing w:line="216" w:lineRule="auto" w:after="0"/>
+            </w:pPr>
+            <w:r>
+              <w:t>implemented git and gitflow for source code control</w:t>
+            </w:r>
+          </w:p>
+          <w:p>
+            <w:pPr>
+              <w:pStyle w:val="ListBullet2"/>
+              <w:spacing w:line="216" w:lineRule="auto" w:after="0"/>
+            </w:pPr>
+            <w:r>
+              <w:t>provided training to other employees on their use</w:t>
             </w:r>
           </w:p>
         </w:tc>

</xml_diff>